<commit_message>
fix: create database before use
</commit_message>
<xml_diff>
--- a/Document/安装部署说明.docx
+++ b/Document/安装部署说明.docx
@@ -1,6 +1,6 @@
 
 <file path=word/document.xml><?xml version="1.0" encoding="utf-8"?>
-<w:document xmlns:wpc="http://schemas.microsoft.com/office/word/2010/wordprocessingCanvas" xmlns:mc="http://schemas.openxmlformats.org/markup-compatibility/2006" xmlns:o="urn:schemas-microsoft-com:office:office" xmlns:r="http://schemas.openxmlformats.org/officeDocument/2006/relationships" xmlns:m="http://schemas.openxmlformats.org/officeDocument/2006/math" xmlns:v="urn:schemas-microsoft-com:vml" xmlns:wp14="http://schemas.microsoft.com/office/word/2010/wordprocessingDrawing" xmlns:wp="http://schemas.openxmlformats.org/drawingml/2006/wordprocessingDrawing" xmlns:w10="urn:schemas-microsoft-com:office:word" xmlns:w="http://schemas.openxmlformats.org/wordprocessingml/2006/main" xmlns:w14="http://schemas.microsoft.com/office/word/2010/wordml" xmlns:wpg="http://schemas.microsoft.com/office/word/2010/wordprocessingGroup" xmlns:wpi="http://schemas.microsoft.com/office/word/2010/wordprocessingInk" xmlns:wne="http://schemas.microsoft.com/office/word/2006/wordml" xmlns:wps="http://schemas.microsoft.com/office/word/2010/wordprocessingShape" mc:Ignorable="w14 wp14">
+<w:document xmlns:wpc="http://schemas.microsoft.com/office/word/2010/wordprocessingCanvas" xmlns:mo="http://schemas.microsoft.com/office/mac/office/2008/main" xmlns:mc="http://schemas.openxmlformats.org/markup-compatibility/2006" xmlns:mv="urn:schemas-microsoft-com:mac:vml" xmlns:o="urn:schemas-microsoft-com:office:office" xmlns:r="http://schemas.openxmlformats.org/officeDocument/2006/relationships" xmlns:m="http://schemas.openxmlformats.org/officeDocument/2006/math" xmlns:v="urn:schemas-microsoft-com:vml" xmlns:wp14="http://schemas.microsoft.com/office/word/2010/wordprocessingDrawing" xmlns:wp="http://schemas.openxmlformats.org/drawingml/2006/wordprocessingDrawing" xmlns:w10="urn:schemas-microsoft-com:office:word" xmlns:w="http://schemas.openxmlformats.org/wordprocessingml/2006/main" xmlns:w14="http://schemas.microsoft.com/office/word/2010/wordml" xmlns:wpg="http://schemas.microsoft.com/office/word/2010/wordprocessingGroup" xmlns:wpi="http://schemas.microsoft.com/office/word/2010/wordprocessingInk" xmlns:wne="http://schemas.microsoft.com/office/word/2006/wordml" xmlns:wps="http://schemas.microsoft.com/office/word/2010/wordprocessingShape" mc:Ignorable="w14 wp14">
   <w:body>
     <w:p>
       <w:pPr>
@@ -34,7 +34,7 @@
     </w:p>
     <w:p>
       <w:pPr>
-        <w:pStyle w:val="a4"/>
+        <w:pStyle w:val="a5"/>
         <w:numPr>
           <w:ilvl w:val="0"/>
           <w:numId w:val="4"/>
@@ -57,7 +57,7 @@
     </w:p>
     <w:p>
       <w:pPr>
-        <w:pStyle w:val="a4"/>
+        <w:pStyle w:val="a5"/>
         <w:numPr>
           <w:ilvl w:val="0"/>
           <w:numId w:val="4"/>
@@ -71,18 +71,16 @@
         </w:rPr>
         <w:t>框架：</w:t>
       </w:r>
-      <w:proofErr w:type="spellStart"/>
       <w:r>
         <w:rPr>
           <w:rFonts w:hint="eastAsia"/>
         </w:rPr>
         <w:t>Webpy</w:t>
       </w:r>
-      <w:proofErr w:type="spellEnd"/>
-    </w:p>
-    <w:p>
-      <w:pPr>
-        <w:pStyle w:val="a4"/>
+    </w:p>
+    <w:p>
+      <w:pPr>
+        <w:pStyle w:val="a5"/>
         <w:numPr>
           <w:ilvl w:val="0"/>
           <w:numId w:val="4"/>
@@ -96,18 +94,16 @@
         </w:rPr>
         <w:t>编程语言：</w:t>
       </w:r>
-      <w:proofErr w:type="spellStart"/>
       <w:r>
         <w:rPr>
           <w:rFonts w:hint="eastAsia"/>
         </w:rPr>
         <w:t>Pyhton</w:t>
       </w:r>
-      <w:proofErr w:type="spellEnd"/>
-    </w:p>
-    <w:p>
-      <w:pPr>
-        <w:pStyle w:val="a4"/>
+    </w:p>
+    <w:p>
+      <w:pPr>
+        <w:pStyle w:val="a5"/>
         <w:numPr>
           <w:ilvl w:val="0"/>
           <w:numId w:val="4"/>
@@ -121,14 +117,12 @@
         </w:rPr>
         <w:t>数据库：</w:t>
       </w:r>
-      <w:proofErr w:type="spellStart"/>
       <w:r>
         <w:rPr>
           <w:rFonts w:hint="eastAsia"/>
         </w:rPr>
         <w:t>Mysql</w:t>
       </w:r>
-      <w:proofErr w:type="spellEnd"/>
     </w:p>
     <w:p>
       <w:pPr>
@@ -149,7 +143,7 @@
     </w:p>
     <w:p>
       <w:pPr>
-        <w:pStyle w:val="a4"/>
+        <w:pStyle w:val="a5"/>
         <w:numPr>
           <w:ilvl w:val="0"/>
           <w:numId w:val="6"/>
@@ -172,24 +166,17 @@
     </w:p>
     <w:p>
       <w:pPr>
-        <w:pStyle w:val="a4"/>
+        <w:pStyle w:val="a5"/>
         <w:spacing w:line="360" w:lineRule="auto"/>
         <w:ind w:left="360" w:firstLineChars="0" w:firstLine="0"/>
       </w:pPr>
-      <w:proofErr w:type="spellStart"/>
-      <w:proofErr w:type="gramStart"/>
-      <w:r>
-        <w:t>sudo</w:t>
-      </w:r>
-      <w:proofErr w:type="spellEnd"/>
-      <w:proofErr w:type="gramEnd"/>
-      <w:r>
-        <w:t xml:space="preserve"> apt-get install python</w:t>
-      </w:r>
-    </w:p>
-    <w:p>
-      <w:pPr>
-        <w:pStyle w:val="a4"/>
+      <w:r>
+        <w:t>sudo apt-get install python</w:t>
+      </w:r>
+    </w:p>
+    <w:p>
+      <w:pPr>
+        <w:pStyle w:val="a5"/>
         <w:numPr>
           <w:ilvl w:val="0"/>
           <w:numId w:val="6"/>
@@ -212,32 +199,17 @@
     </w:p>
     <w:p>
       <w:pPr>
-        <w:pStyle w:val="a4"/>
+        <w:pStyle w:val="a5"/>
         <w:spacing w:line="360" w:lineRule="auto"/>
         <w:ind w:left="360" w:firstLineChars="0" w:firstLine="0"/>
       </w:pPr>
-      <w:proofErr w:type="spellStart"/>
-      <w:proofErr w:type="gramStart"/>
-      <w:r>
-        <w:t>sudo</w:t>
-      </w:r>
-      <w:proofErr w:type="spellEnd"/>
-      <w:proofErr w:type="gramEnd"/>
-      <w:r>
-        <w:t xml:space="preserve"> apt-get install </w:t>
-      </w:r>
-      <w:proofErr w:type="spellStart"/>
-      <w:r>
-        <w:t>mysql</w:t>
-      </w:r>
-      <w:proofErr w:type="spellEnd"/>
-      <w:r>
-        <w:t>-server</w:t>
-      </w:r>
-    </w:p>
-    <w:p>
-      <w:pPr>
-        <w:pStyle w:val="a4"/>
+      <w:r>
+        <w:t>sudo apt-get install mysql-server</w:t>
+      </w:r>
+    </w:p>
+    <w:p>
+      <w:pPr>
+        <w:pStyle w:val="a5"/>
         <w:numPr>
           <w:ilvl w:val="0"/>
           <w:numId w:val="6"/>
@@ -263,14 +235,12 @@
         </w:rPr>
         <w:t>中的</w:t>
       </w:r>
-      <w:proofErr w:type="spellStart"/>
       <w:r>
         <w:rPr>
           <w:rFonts w:hint="eastAsia"/>
         </w:rPr>
         <w:t>MySQLdb</w:t>
       </w:r>
-      <w:proofErr w:type="spellEnd"/>
       <w:r>
         <w:rPr>
           <w:rFonts w:hint="eastAsia"/>
@@ -280,29 +250,17 @@
     </w:p>
     <w:p>
       <w:pPr>
-        <w:pStyle w:val="a4"/>
+        <w:pStyle w:val="a5"/>
         <w:spacing w:line="360" w:lineRule="auto"/>
         <w:ind w:left="360" w:firstLineChars="0" w:firstLine="0"/>
       </w:pPr>
-      <w:proofErr w:type="spellStart"/>
-      <w:proofErr w:type="gramStart"/>
-      <w:r>
-        <w:t>sudo</w:t>
-      </w:r>
-      <w:proofErr w:type="spellEnd"/>
-      <w:proofErr w:type="gramEnd"/>
-      <w:r>
-        <w:t xml:space="preserve"> apt-get install python-</w:t>
-      </w:r>
-      <w:proofErr w:type="spellStart"/>
-      <w:r>
-        <w:t>mysqldb</w:t>
-      </w:r>
-      <w:proofErr w:type="spellEnd"/>
-    </w:p>
-    <w:p>
-      <w:pPr>
-        <w:pStyle w:val="a4"/>
+      <w:r>
+        <w:t>sudo apt-get install python-mysqldb</w:t>
+      </w:r>
+    </w:p>
+    <w:p>
+      <w:pPr>
+        <w:pStyle w:val="a5"/>
         <w:numPr>
           <w:ilvl w:val="0"/>
           <w:numId w:val="6"/>
@@ -316,65 +274,41 @@
         </w:rPr>
         <w:t>安装框架</w:t>
       </w:r>
-      <w:proofErr w:type="spellStart"/>
       <w:r>
         <w:rPr>
           <w:rFonts w:hint="eastAsia"/>
         </w:rPr>
         <w:t>Webpy</w:t>
       </w:r>
-      <w:proofErr w:type="spellEnd"/>
-    </w:p>
-    <w:p>
-      <w:pPr>
-        <w:pStyle w:val="a4"/>
+    </w:p>
+    <w:p>
+      <w:pPr>
+        <w:pStyle w:val="a5"/>
         <w:spacing w:line="360" w:lineRule="auto"/>
         <w:ind w:left="360" w:firstLineChars="0" w:firstLine="0"/>
       </w:pPr>
-      <w:proofErr w:type="spellStart"/>
-      <w:proofErr w:type="gramStart"/>
-      <w:r>
-        <w:t>git</w:t>
-      </w:r>
-      <w:proofErr w:type="spellEnd"/>
-      <w:proofErr w:type="gramEnd"/>
-      <w:r>
-        <w:t xml:space="preserve"> clone git://github.com/webpy/webpy.git</w:t>
-      </w:r>
-    </w:p>
-    <w:p>
-      <w:pPr>
-        <w:pStyle w:val="a4"/>
+      <w:r>
+        <w:t>git clone git://github.com/webpy/webpy.git</w:t>
+      </w:r>
+    </w:p>
+    <w:p>
+      <w:pPr>
+        <w:pStyle w:val="a5"/>
         <w:spacing w:line="360" w:lineRule="auto"/>
         <w:ind w:left="360" w:firstLineChars="0" w:firstLine="0"/>
       </w:pPr>
-      <w:proofErr w:type="gramStart"/>
-      <w:r>
-        <w:t>cd</w:t>
-      </w:r>
-      <w:proofErr w:type="gramEnd"/>
-      <w:r>
-        <w:t xml:space="preserve"> </w:t>
-      </w:r>
-      <w:proofErr w:type="spellStart"/>
-      <w:r>
-        <w:t>webpy</w:t>
-      </w:r>
-      <w:proofErr w:type="spellEnd"/>
-    </w:p>
-    <w:p>
-      <w:pPr>
-        <w:pStyle w:val="a4"/>
+      <w:r>
+        <w:t>cd webpy</w:t>
+      </w:r>
+    </w:p>
+    <w:p>
+      <w:pPr>
+        <w:pStyle w:val="a5"/>
         <w:spacing w:line="360" w:lineRule="auto"/>
         <w:ind w:left="360" w:firstLineChars="0" w:firstLine="0"/>
       </w:pPr>
-      <w:proofErr w:type="gramStart"/>
-      <w:r>
-        <w:t>python</w:t>
-      </w:r>
-      <w:proofErr w:type="gramEnd"/>
-      <w:r>
-        <w:t xml:space="preserve"> setup.py</w:t>
+      <w:r>
+        <w:t>python setup.py</w:t>
       </w:r>
     </w:p>
     <w:p>
@@ -396,7 +330,7 @@
     </w:p>
     <w:p>
       <w:pPr>
-        <w:pStyle w:val="a4"/>
+        <w:pStyle w:val="a5"/>
         <w:numPr>
           <w:ilvl w:val="0"/>
           <w:numId w:val="7"/>
@@ -413,44 +347,64 @@
     </w:p>
     <w:p>
       <w:pPr>
-        <w:pStyle w:val="a4"/>
+        <w:pStyle w:val="a5"/>
         <w:spacing w:line="360" w:lineRule="auto"/>
         <w:ind w:left="360" w:firstLineChars="0" w:firstLine="0"/>
-      </w:pPr>
-      <w:proofErr w:type="spellStart"/>
-      <w:proofErr w:type="gramStart"/>
-      <w:r>
-        <w:t>mysql</w:t>
-      </w:r>
-      <w:proofErr w:type="spellEnd"/>
-      <w:proofErr w:type="gramEnd"/>
-      <w:r>
-        <w:t xml:space="preserve"> -u root –p</w:t>
-      </w:r>
-    </w:p>
-    <w:p>
-      <w:pPr>
-        <w:pStyle w:val="a4"/>
+        <w:rPr>
+          <w:rFonts w:hint="eastAsia"/>
+        </w:rPr>
+      </w:pPr>
+      <w:r>
+        <w:t>mysql -u root –p</w:t>
+      </w:r>
+    </w:p>
+    <w:p>
+      <w:pPr>
+        <w:pStyle w:val="a5"/>
         <w:spacing w:line="360" w:lineRule="auto"/>
         <w:ind w:left="360" w:firstLineChars="0" w:firstLine="0"/>
-      </w:pPr>
-      <w:proofErr w:type="gramStart"/>
-      <w:r>
-        <w:t>source</w:t>
-      </w:r>
-      <w:proofErr w:type="gramEnd"/>
-      <w:r>
-        <w:t xml:space="preserve"> </w:t>
-      </w:r>
-      <w:proofErr w:type="spellStart"/>
-      <w:r>
-        <w:t>data.sql</w:t>
-      </w:r>
-      <w:proofErr w:type="spellEnd"/>
-    </w:p>
-    <w:p>
-      <w:pPr>
-        <w:pStyle w:val="a4"/>
+        <w:rPr>
+          <w:lang w:eastAsia="ja-JP"/>
+        </w:rPr>
+      </w:pPr>
+      <w:r>
+        <w:rPr>
+          <w:lang w:eastAsia="ja-JP"/>
+        </w:rPr>
+        <w:t>create database schedule;</w:t>
+      </w:r>
+    </w:p>
+    <w:p>
+      <w:pPr>
+        <w:pStyle w:val="a5"/>
+        <w:spacing w:line="360" w:lineRule="auto"/>
+        <w:ind w:left="360" w:firstLineChars="0" w:firstLine="0"/>
+        <w:rPr>
+          <w:lang w:eastAsia="ja-JP"/>
+        </w:rPr>
+      </w:pPr>
+      <w:r>
+        <w:rPr>
+          <w:lang w:eastAsia="ja-JP"/>
+        </w:rPr>
+        <w:t>use schedule;</w:t>
+      </w:r>
+      <w:bookmarkStart w:id="0" w:name="_GoBack"/>
+      <w:bookmarkEnd w:id="0"/>
+    </w:p>
+    <w:p>
+      <w:pPr>
+        <w:pStyle w:val="a5"/>
+        <w:spacing w:line="360" w:lineRule="auto"/>
+        <w:ind w:left="360" w:firstLineChars="0" w:firstLine="0"/>
+      </w:pPr>
+      <w:r>
+        <w:t>source data.sql</w:t>
+      </w:r>
+    </w:p>
+    <w:p>
+      <w:pPr>
+        <w:pStyle w:val="a5"/>
         <w:numPr>
           <w:ilvl w:val="0"/>
           <w:numId w:val="7"/>
@@ -467,7 +421,7 @@
     </w:p>
     <w:p>
       <w:pPr>
-        <w:pStyle w:val="a4"/>
+        <w:pStyle w:val="a5"/>
         <w:spacing w:line="360" w:lineRule="auto"/>
         <w:ind w:left="360" w:firstLineChars="0" w:firstLine="0"/>
       </w:pPr>
@@ -492,63 +446,25 @@
     </w:p>
     <w:p>
       <w:pPr>
-        <w:pStyle w:val="a4"/>
+        <w:pStyle w:val="a5"/>
         <w:spacing w:line="360" w:lineRule="auto"/>
         <w:ind w:left="360" w:firstLineChars="0" w:firstLine="0"/>
       </w:pPr>
-      <w:proofErr w:type="spellStart"/>
-      <w:proofErr w:type="gramStart"/>
-      <w:r>
-        <w:t>db</w:t>
-      </w:r>
-      <w:proofErr w:type="spellEnd"/>
-      <w:proofErr w:type="gramEnd"/>
-      <w:r>
-        <w:t xml:space="preserve"> = </w:t>
-      </w:r>
-      <w:proofErr w:type="spellStart"/>
-      <w:r>
-        <w:t>web.database</w:t>
-      </w:r>
-      <w:proofErr w:type="spellEnd"/>
-      <w:r>
-        <w:t>(</w:t>
-      </w:r>
-      <w:proofErr w:type="spellStart"/>
-      <w:r>
-        <w:t>dbn</w:t>
-      </w:r>
-      <w:proofErr w:type="spellEnd"/>
-      <w:r>
-        <w:t>='</w:t>
-      </w:r>
-      <w:proofErr w:type="spellStart"/>
-      <w:r>
-        <w:t>mysql</w:t>
-      </w:r>
-      <w:proofErr w:type="spellEnd"/>
-      <w:r>
-        <w:t>',</w:t>
-      </w:r>
-      <w:proofErr w:type="spellStart"/>
-      <w:r>
-        <w:t>db</w:t>
-      </w:r>
-      <w:proofErr w:type="spellEnd"/>
-      <w:r>
-        <w:t>='schedule', user='root')</w:t>
-      </w:r>
-    </w:p>
-    <w:p>
-      <w:pPr>
-        <w:pStyle w:val="a4"/>
+      <w:r>
+        <w:lastRenderedPageBreak/>
+        <w:t>db = web.database(dbn='mysql',db='schedule', user='root')</w:t>
+      </w:r>
+    </w:p>
+    <w:p>
+      <w:pPr>
+        <w:pStyle w:val="a5"/>
         <w:spacing w:line="360" w:lineRule="auto"/>
         <w:ind w:left="360" w:firstLineChars="0" w:firstLine="0"/>
       </w:pPr>
     </w:p>
     <w:p>
       <w:pPr>
-        <w:pStyle w:val="a4"/>
+        <w:pStyle w:val="a5"/>
         <w:spacing w:line="360" w:lineRule="auto"/>
         <w:ind w:left="360" w:firstLineChars="0" w:firstLine="0"/>
       </w:pPr>
@@ -556,7 +472,6 @@
         <w:rPr>
           <w:rFonts w:hint="eastAsia"/>
         </w:rPr>
-        <w:lastRenderedPageBreak/>
         <w:t>添加密码项</w:t>
       </w:r>
       <w:r>
@@ -586,84 +501,18 @@
     </w:p>
     <w:p>
       <w:pPr>
-        <w:pStyle w:val="a4"/>
+        <w:pStyle w:val="a5"/>
         <w:spacing w:line="360" w:lineRule="auto"/>
         <w:ind w:left="360" w:firstLineChars="0" w:firstLine="0"/>
       </w:pPr>
-      <w:proofErr w:type="spellStart"/>
-      <w:r>
-        <w:t>db</w:t>
-      </w:r>
-      <w:proofErr w:type="spellEnd"/>
-      <w:r>
-        <w:t xml:space="preserve"> = </w:t>
-      </w:r>
-      <w:proofErr w:type="spellStart"/>
-      <w:r>
-        <w:t>web.database</w:t>
-      </w:r>
-      <w:proofErr w:type="spellEnd"/>
-      <w:r>
-        <w:rPr>
-          <w:rFonts w:hint="eastAsia"/>
-        </w:rPr>
-        <w:t xml:space="preserve"> (</w:t>
-      </w:r>
-      <w:proofErr w:type="spellStart"/>
-      <w:r>
-        <w:rPr>
-          <w:rFonts w:hint="eastAsia"/>
-        </w:rPr>
-        <w:t>dbn</w:t>
-      </w:r>
-      <w:proofErr w:type="spellEnd"/>
-      <w:r>
-        <w:rPr>
-          <w:rFonts w:hint="eastAsia"/>
-        </w:rPr>
-        <w:t>='</w:t>
-      </w:r>
-      <w:proofErr w:type="spellStart"/>
-      <w:r>
-        <w:rPr>
-          <w:rFonts w:hint="eastAsia"/>
-        </w:rPr>
-        <w:t>mysql</w:t>
-      </w:r>
-      <w:proofErr w:type="spellEnd"/>
-      <w:r>
-        <w:rPr>
-          <w:rFonts w:hint="eastAsia"/>
-        </w:rPr>
-        <w:t xml:space="preserve">', </w:t>
-      </w:r>
-      <w:proofErr w:type="spellStart"/>
-      <w:r>
-        <w:rPr>
-          <w:rFonts w:hint="eastAsia"/>
-        </w:rPr>
-        <w:t>db</w:t>
-      </w:r>
-      <w:proofErr w:type="spellEnd"/>
-      <w:r>
-        <w:rPr>
-          <w:rFonts w:hint="eastAsia"/>
-        </w:rPr>
-        <w:t>='</w:t>
-      </w:r>
-      <w:proofErr w:type="spellStart"/>
-      <w:r>
-        <w:rPr>
-          <w:rFonts w:hint="eastAsia"/>
-        </w:rPr>
-        <w:t>schedule',user</w:t>
-      </w:r>
-      <w:proofErr w:type="spellEnd"/>
-      <w:r>
-        <w:rPr>
-          <w:rFonts w:hint="eastAsia"/>
-        </w:rPr>
-        <w:t>='root', pw='</w:t>
+      <w:r>
+        <w:t>db = web.database</w:t>
+      </w:r>
+      <w:r>
+        <w:rPr>
+          <w:rFonts w:hint="eastAsia"/>
+        </w:rPr>
+        <w:t xml:space="preserve"> (dbn='mysql', db='schedule',user='root', pw='</w:t>
       </w:r>
       <w:r>
         <w:rPr>
@@ -680,16 +529,13 @@
     </w:p>
     <w:p>
       <w:pPr>
-        <w:pStyle w:val="a4"/>
+        <w:pStyle w:val="a5"/>
         <w:numPr>
           <w:ilvl w:val="0"/>
           <w:numId w:val="7"/>
         </w:numPr>
         <w:spacing w:line="360" w:lineRule="auto"/>
         <w:ind w:firstLineChars="0"/>
-        <w:rPr>
-          <w:rFonts w:hint="eastAsia"/>
-        </w:rPr>
       </w:pPr>
       <w:r>
         <w:rPr>
@@ -700,7 +546,7 @@
     </w:p>
     <w:p>
       <w:pPr>
-        <w:pStyle w:val="a4"/>
+        <w:pStyle w:val="a5"/>
         <w:spacing w:line="360" w:lineRule="auto"/>
         <w:ind w:left="360" w:firstLineChars="0" w:firstLine="0"/>
       </w:pPr>
@@ -713,19 +559,12 @@
     </w:p>
     <w:p>
       <w:pPr>
-        <w:pStyle w:val="a4"/>
+        <w:pStyle w:val="a5"/>
         <w:spacing w:line="360" w:lineRule="auto"/>
         <w:ind w:left="780" w:firstLineChars="0" w:firstLine="60"/>
       </w:pPr>
-      <w:bookmarkStart w:id="0" w:name="_GoBack"/>
-      <w:bookmarkEnd w:id="0"/>
-      <w:proofErr w:type="gramStart"/>
-      <w:r>
-        <w:t>python</w:t>
-      </w:r>
-      <w:proofErr w:type="gramEnd"/>
-      <w:r>
-        <w:t xml:space="preserve"> index.py</w:t>
+      <w:r>
+        <w:t>python index.py</w:t>
       </w:r>
     </w:p>
     <w:p>
@@ -786,7 +625,7 @@
 </file>
 
 <file path=word/numbering.xml><?xml version="1.0" encoding="utf-8"?>
-<w:numbering xmlns:wpc="http://schemas.microsoft.com/office/word/2010/wordprocessingCanvas" xmlns:mc="http://schemas.openxmlformats.org/markup-compatibility/2006" xmlns:o="urn:schemas-microsoft-com:office:office" xmlns:r="http://schemas.openxmlformats.org/officeDocument/2006/relationships" xmlns:m="http://schemas.openxmlformats.org/officeDocument/2006/math" xmlns:v="urn:schemas-microsoft-com:vml" xmlns:wp14="http://schemas.microsoft.com/office/word/2010/wordprocessingDrawing" xmlns:wp="http://schemas.openxmlformats.org/drawingml/2006/wordprocessingDrawing" xmlns:w10="urn:schemas-microsoft-com:office:word" xmlns:w="http://schemas.openxmlformats.org/wordprocessingml/2006/main" xmlns:w14="http://schemas.microsoft.com/office/word/2010/wordml" xmlns:wpg="http://schemas.microsoft.com/office/word/2010/wordprocessingGroup" xmlns:wpi="http://schemas.microsoft.com/office/word/2010/wordprocessingInk" xmlns:wne="http://schemas.microsoft.com/office/word/2006/wordml" xmlns:wps="http://schemas.microsoft.com/office/word/2010/wordprocessingShape" mc:Ignorable="w14 wp14">
+<w:numbering xmlns:wpc="http://schemas.microsoft.com/office/word/2010/wordprocessingCanvas" xmlns:mo="http://schemas.microsoft.com/office/mac/office/2008/main" xmlns:mc="http://schemas.openxmlformats.org/markup-compatibility/2006" xmlns:mv="urn:schemas-microsoft-com:mac:vml" xmlns:o="urn:schemas-microsoft-com:office:office" xmlns:r="http://schemas.openxmlformats.org/officeDocument/2006/relationships" xmlns:m="http://schemas.openxmlformats.org/officeDocument/2006/math" xmlns:v="urn:schemas-microsoft-com:vml" xmlns:wp14="http://schemas.microsoft.com/office/word/2010/wordprocessingDrawing" xmlns:wp="http://schemas.openxmlformats.org/drawingml/2006/wordprocessingDrawing" xmlns:w10="urn:schemas-microsoft-com:office:word" xmlns:w="http://schemas.openxmlformats.org/wordprocessingml/2006/main" xmlns:w14="http://schemas.microsoft.com/office/word/2010/wordml" xmlns:wpg="http://schemas.microsoft.com/office/word/2010/wordprocessingGroup" xmlns:wpi="http://schemas.microsoft.com/office/word/2010/wordprocessingInk" xmlns:wne="http://schemas.microsoft.com/office/word/2006/wordml" xmlns:wps="http://schemas.microsoft.com/office/word/2010/wordprocessingShape" mc:Ignorable="w14 wp14">
   <w:abstractNum w:abstractNumId="0">
     <w:nsid w:val="07557789"/>
     <w:multiLevelType w:val="hybridMultilevel"/>
@@ -1549,7 +1388,7 @@
     </w:rPrDefault>
     <w:pPrDefault/>
   </w:docDefaults>
-  <w:latentStyles w:defLockedState="0" w:defUIPriority="99" w:defSemiHidden="1" w:defUnhideWhenUsed="1" w:defQFormat="0" w:count="267">
+  <w:latentStyles w:defLockedState="0" w:defUIPriority="99" w:defSemiHidden="1" w:defUnhideWhenUsed="1" w:defQFormat="0" w:count="276">
     <w:lsdException w:name="Normal" w:semiHidden="0" w:uiPriority="0" w:unhideWhenUsed="0" w:qFormat="1"/>
     <w:lsdException w:name="heading 1" w:semiHidden="0" w:uiPriority="9" w:unhideWhenUsed="0" w:qFormat="1"/>
     <w:lsdException w:name="heading 2" w:uiPriority="9" w:qFormat="1"/>
@@ -1700,7 +1539,7 @@
     <w:name w:val="heading 1"/>
     <w:basedOn w:val="a"/>
     <w:next w:val="a"/>
-    <w:link w:val="1Char"/>
+    <w:link w:val="10"/>
     <w:uiPriority w:val="9"/>
     <w:qFormat/>
     <w:rsid w:val="00790498"/>
@@ -1745,8 +1584,8 @@
     <w:semiHidden/>
     <w:unhideWhenUsed/>
   </w:style>
-  <w:style w:type="character" w:customStyle="1" w:styleId="1Char">
-    <w:name w:val="标题 1 Char"/>
+  <w:style w:type="character" w:customStyle="1" w:styleId="10">
+    <w:name w:val="标题 1字符"/>
     <w:basedOn w:val="a0"/>
     <w:link w:val="1"/>
     <w:uiPriority w:val="9"/>
@@ -1763,7 +1602,7 @@
     <w:name w:val="Title"/>
     <w:basedOn w:val="a"/>
     <w:next w:val="a"/>
-    <w:link w:val="Char"/>
+    <w:link w:val="a4"/>
     <w:uiPriority w:val="10"/>
     <w:qFormat/>
     <w:rsid w:val="00790498"/>
@@ -1780,8 +1619,8 @@
       <w:szCs w:val="32"/>
     </w:rPr>
   </w:style>
-  <w:style w:type="character" w:customStyle="1" w:styleId="Char">
-    <w:name w:val="标题 Char"/>
+  <w:style w:type="character" w:customStyle="1" w:styleId="a4">
+    <w:name w:val="标题字符"/>
     <w:basedOn w:val="a0"/>
     <w:link w:val="a3"/>
     <w:uiPriority w:val="10"/>
@@ -1794,7 +1633,7 @@
       <w:szCs w:val="32"/>
     </w:rPr>
   </w:style>
-  <w:style w:type="paragraph" w:styleId="a4">
+  <w:style w:type="paragraph" w:styleId="a5">
     <w:name w:val="List Paragraph"/>
     <w:basedOn w:val="a"/>
     <w:uiPriority w:val="34"/>
@@ -1804,7 +1643,7 @@
       <w:ind w:firstLineChars="200" w:firstLine="420"/>
     </w:pPr>
   </w:style>
-  <w:style w:type="character" w:styleId="a5">
+  <w:style w:type="character" w:styleId="a6">
     <w:name w:val="Hyperlink"/>
     <w:basedOn w:val="a0"/>
     <w:uiPriority w:val="99"/>
@@ -1819,7 +1658,7 @@
 </file>
 
 <file path=word/stylesWithEffects.xml><?xml version="1.0" encoding="utf-8"?>
-<w:styles xmlns:wpc="http://schemas.microsoft.com/office/word/2010/wordprocessingCanvas" xmlns:mc="http://schemas.openxmlformats.org/markup-compatibility/2006" xmlns:o="urn:schemas-microsoft-com:office:office" xmlns:r="http://schemas.openxmlformats.org/officeDocument/2006/relationships" xmlns:m="http://schemas.openxmlformats.org/officeDocument/2006/math" xmlns:v="urn:schemas-microsoft-com:vml" xmlns:wp14="http://schemas.microsoft.com/office/word/2010/wordprocessingDrawing" xmlns:wp="http://schemas.openxmlformats.org/drawingml/2006/wordprocessingDrawing" xmlns:w10="urn:schemas-microsoft-com:office:word" xmlns:w="http://schemas.openxmlformats.org/wordprocessingml/2006/main" xmlns:w14="http://schemas.microsoft.com/office/word/2010/wordml" xmlns:wpg="http://schemas.microsoft.com/office/word/2010/wordprocessingGroup" xmlns:wpi="http://schemas.microsoft.com/office/word/2010/wordprocessingInk" xmlns:wne="http://schemas.microsoft.com/office/word/2006/wordml" xmlns:wps="http://schemas.microsoft.com/office/word/2010/wordprocessingShape" mc:Ignorable="w14 wp14">
+<w:styles xmlns:wpc="http://schemas.microsoft.com/office/word/2010/wordprocessingCanvas" xmlns:mo="http://schemas.microsoft.com/office/mac/office/2008/main" xmlns:mc="http://schemas.openxmlformats.org/markup-compatibility/2006" xmlns:mv="urn:schemas-microsoft-com:mac:vml" xmlns:o="urn:schemas-microsoft-com:office:office" xmlns:r="http://schemas.openxmlformats.org/officeDocument/2006/relationships" xmlns:m="http://schemas.openxmlformats.org/officeDocument/2006/math" xmlns:v="urn:schemas-microsoft-com:vml" xmlns:wp14="http://schemas.microsoft.com/office/word/2010/wordprocessingDrawing" xmlns:wp="http://schemas.openxmlformats.org/drawingml/2006/wordprocessingDrawing" xmlns:w10="urn:schemas-microsoft-com:office:word" xmlns:w="http://schemas.openxmlformats.org/wordprocessingml/2006/main" xmlns:w14="http://schemas.microsoft.com/office/word/2010/wordml" xmlns:wpg="http://schemas.microsoft.com/office/word/2010/wordprocessingGroup" xmlns:wpi="http://schemas.microsoft.com/office/word/2010/wordprocessingInk" xmlns:wne="http://schemas.microsoft.com/office/word/2006/wordml" xmlns:wps="http://schemas.microsoft.com/office/word/2010/wordprocessingShape" mc:Ignorable="w14 wp14">
   <w:docDefaults>
     <w:rPrDefault>
       <w:rPr>
@@ -1832,7 +1671,7 @@
     </w:rPrDefault>
     <w:pPrDefault/>
   </w:docDefaults>
-  <w:latentStyles w:defLockedState="0" w:defUIPriority="99" w:defSemiHidden="1" w:defUnhideWhenUsed="1" w:defQFormat="0" w:count="267">
+  <w:latentStyles w:defLockedState="0" w:defUIPriority="99" w:defSemiHidden="1" w:defUnhideWhenUsed="1" w:defQFormat="0" w:count="276">
     <w:lsdException w:name="Normal" w:semiHidden="0" w:uiPriority="0" w:unhideWhenUsed="0" w:qFormat="1"/>
     <w:lsdException w:name="heading 1" w:semiHidden="0" w:uiPriority="9" w:unhideWhenUsed="0" w:qFormat="1"/>
     <w:lsdException w:name="heading 2" w:uiPriority="9" w:qFormat="1"/>
@@ -1983,7 +1822,7 @@
     <w:name w:val="heading 1"/>
     <w:basedOn w:val="a"/>
     <w:next w:val="a"/>
-    <w:link w:val="1Char"/>
+    <w:link w:val="10"/>
     <w:uiPriority w:val="9"/>
     <w:qFormat/>
     <w:rsid w:val="00790498"/>
@@ -2028,8 +1867,8 @@
     <w:semiHidden/>
     <w:unhideWhenUsed/>
   </w:style>
-  <w:style w:type="character" w:customStyle="1" w:styleId="1Char">
-    <w:name w:val="标题 1 Char"/>
+  <w:style w:type="character" w:customStyle="1" w:styleId="10">
+    <w:name w:val="标题 1字符"/>
     <w:basedOn w:val="a0"/>
     <w:link w:val="1"/>
     <w:uiPriority w:val="9"/>
@@ -2046,7 +1885,7 @@
     <w:name w:val="Title"/>
     <w:basedOn w:val="a"/>
     <w:next w:val="a"/>
-    <w:link w:val="Char"/>
+    <w:link w:val="a4"/>
     <w:uiPriority w:val="10"/>
     <w:qFormat/>
     <w:rsid w:val="00790498"/>
@@ -2063,8 +1902,8 @@
       <w:szCs w:val="32"/>
     </w:rPr>
   </w:style>
-  <w:style w:type="character" w:customStyle="1" w:styleId="Char">
-    <w:name w:val="标题 Char"/>
+  <w:style w:type="character" w:customStyle="1" w:styleId="a4">
+    <w:name w:val="标题字符"/>
     <w:basedOn w:val="a0"/>
     <w:link w:val="a3"/>
     <w:uiPriority w:val="10"/>
@@ -2077,7 +1916,7 @@
       <w:szCs w:val="32"/>
     </w:rPr>
   </w:style>
-  <w:style w:type="paragraph" w:styleId="a4">
+  <w:style w:type="paragraph" w:styleId="a5">
     <w:name w:val="List Paragraph"/>
     <w:basedOn w:val="a"/>
     <w:uiPriority w:val="34"/>
@@ -2087,7 +1926,7 @@
       <w:ind w:firstLineChars="200" w:firstLine="420"/>
     </w:pPr>
   </w:style>
-  <w:style w:type="character" w:styleId="a5">
+  <w:style w:type="character" w:styleId="a6">
     <w:name w:val="Hyperlink"/>
     <w:basedOn w:val="a0"/>
     <w:uiPriority w:val="99"/>
@@ -2391,7 +2230,7 @@
 </file>
 
 <file path=customXml/itemProps1.xml><?xml version="1.0" encoding="utf-8"?>
-<ds:datastoreItem xmlns:ds="http://schemas.openxmlformats.org/officeDocument/2006/customXml" ds:itemID="{9FFB5C78-8083-4A0B-A183-D0996553FB55}">
+<ds:datastoreItem xmlns:ds="http://schemas.openxmlformats.org/officeDocument/2006/customXml" ds:itemID="{41199A63-89D1-494C-9D46-B261EDBBD72D}">
   <ds:schemaRefs>
     <ds:schemaRef ds:uri="http://schemas.openxmlformats.org/officeDocument/2006/bibliography"/>
   </ds:schemaRefs>

</xml_diff>